<commit_message>
fixed lab04 and lab05
fixed lab04 and lab05
</commit_message>
<xml_diff>
--- a/prj.lab/lab05/Обработка_изображений_лаб_отчет_5.docx
+++ b/prj.lab/lab05/Обработка_изображений_лаб_отчет_5.docx
@@ -17,34 +17,71 @@
           <w:sz w:val="28"/>
           <w:szCs w:val="28"/>
         </w:rPr>
-        <w:t xml:space="preserve">В этой лабораторной работе генерировал разные варианты кругов и применял к ним фильтрацию. Создал 2 ядра фильтрации 2х2: одно для сохранения основных элементов изображения, другое для инвертирования цветов. Затем объединил каналы с помощью </w:t>
-      </w:r>
-      <w:proofErr w:type="gramStart"/>
-      <w:r>
-        <w:rPr>
-          <w:rFonts w:ascii="Times New Roman" w:hAnsi="Times New Roman" w:cs="Times New Roman"/>
-          <w:sz w:val="28"/>
-          <w:szCs w:val="28"/>
-          <w:lang w:val="en-US"/>
-        </w:rPr>
-        <w:t>merge</w:t>
-      </w:r>
-      <w:r>
-        <w:rPr>
-          <w:rFonts w:ascii="Times New Roman" w:hAnsi="Times New Roman" w:cs="Times New Roman"/>
-          <w:sz w:val="28"/>
-          <w:szCs w:val="28"/>
-        </w:rPr>
-        <w:t>(</w:t>
-      </w:r>
-      <w:proofErr w:type="gramEnd"/>
-      <w:r>
-        <w:rPr>
-          <w:rFonts w:ascii="Times New Roman" w:hAnsi="Times New Roman" w:cs="Times New Roman"/>
-          <w:sz w:val="28"/>
-          <w:szCs w:val="28"/>
-        </w:rPr>
-        <w:t>) и вывел результат.</w:t>
+        <w:t xml:space="preserve">В этой лабораторной работе генерировал разные варианты кругов и применял к ним фильтрацию. </w:t>
+      </w:r>
+      <w:r>
+        <w:rPr>
+          <w:rFonts w:ascii="Times New Roman" w:hAnsi="Times New Roman" w:cs="Times New Roman"/>
+          <w:sz w:val="28"/>
+          <w:szCs w:val="28"/>
+        </w:rPr>
+        <w:t>Создал</w:t>
+      </w:r>
+      <w:r>
+        <w:rPr>
+          <w:rFonts w:ascii="Times New Roman" w:hAnsi="Times New Roman" w:cs="Times New Roman"/>
+          <w:sz w:val="28"/>
+          <w:szCs w:val="28"/>
+        </w:rPr>
+        <w:t xml:space="preserve"> 2x3 матрицу изображений с кругами разной интенсивности, затем применя</w:t>
+      </w:r>
+      <w:r>
+        <w:rPr>
+          <w:rFonts w:ascii="Times New Roman" w:hAnsi="Times New Roman" w:cs="Times New Roman"/>
+          <w:sz w:val="28"/>
+          <w:szCs w:val="28"/>
+        </w:rPr>
+        <w:t>л</w:t>
+      </w:r>
+      <w:r>
+        <w:rPr>
+          <w:rFonts w:ascii="Times New Roman" w:hAnsi="Times New Roman" w:cs="Times New Roman"/>
+          <w:sz w:val="28"/>
+          <w:szCs w:val="28"/>
+        </w:rPr>
+        <w:t xml:space="preserve"> два фильтра (с матрицами [1, 0; 0, -1] и [0, 1; -1, 0]) для обработки изображений. Результаты фильтрации комбинируются, чтобы создать новое изображение, где каждый пиксель равен корню суммы квадратов значений из двух фильтров. Затем результаты нормализуются для отображения, конвертируются в 8-битный формат, созда</w:t>
+      </w:r>
+      <w:r>
+        <w:rPr>
+          <w:rFonts w:ascii="Times New Roman" w:hAnsi="Times New Roman" w:cs="Times New Roman"/>
+          <w:sz w:val="28"/>
+          <w:szCs w:val="28"/>
+        </w:rPr>
+        <w:t>л</w:t>
+      </w:r>
+      <w:r>
+        <w:rPr>
+          <w:rFonts w:ascii="Times New Roman" w:hAnsi="Times New Roman" w:cs="Times New Roman"/>
+          <w:sz w:val="28"/>
+          <w:szCs w:val="28"/>
+        </w:rPr>
+        <w:t xml:space="preserve"> трехканальное изображение и отобра</w:t>
+      </w:r>
+      <w:r>
+        <w:rPr>
+          <w:rFonts w:ascii="Times New Roman" w:hAnsi="Times New Roman" w:cs="Times New Roman"/>
+          <w:sz w:val="28"/>
+          <w:szCs w:val="28"/>
+        </w:rPr>
+        <w:t>зил</w:t>
+      </w:r>
+      <w:r>
+        <w:rPr>
+          <w:rFonts w:ascii="Times New Roman" w:hAnsi="Times New Roman" w:cs="Times New Roman"/>
+          <w:sz w:val="28"/>
+          <w:szCs w:val="28"/>
+        </w:rPr>
+        <w:t xml:space="preserve"> все промежуточные и финальные изображения.</w:t>
       </w:r>
     </w:p>
     <w:p>
@@ -86,85 +123,47 @@
           <w:sz w:val="28"/>
           <w:szCs w:val="28"/>
         </w:rPr>
-        <w:t xml:space="preserve"> выполнения кода были достигнуты:</w:t>
+        <w:t xml:space="preserve"> были достигнуты</w:t>
+      </w:r>
+      <w:r>
+        <w:rPr>
+          <w:rFonts w:ascii="Times New Roman" w:hAnsi="Times New Roman" w:cs="Times New Roman"/>
+          <w:b/>
+          <w:bCs/>
+          <w:sz w:val="28"/>
+          <w:szCs w:val="28"/>
+          <w:lang w:val="en-US"/>
+        </w:rPr>
+        <w:t xml:space="preserve"> </w:t>
+      </w:r>
+      <w:r>
+        <w:rPr>
+          <w:rFonts w:ascii="Times New Roman" w:hAnsi="Times New Roman" w:cs="Times New Roman"/>
+          <w:b/>
+          <w:bCs/>
+          <w:sz w:val="28"/>
+          <w:szCs w:val="28"/>
+        </w:rPr>
+        <w:t>такие результаты</w:t>
+      </w:r>
+      <w:r>
+        <w:rPr>
+          <w:rFonts w:ascii="Times New Roman" w:hAnsi="Times New Roman" w:cs="Times New Roman"/>
+          <w:b/>
+          <w:bCs/>
+          <w:sz w:val="28"/>
+          <w:szCs w:val="28"/>
+        </w:rPr>
+        <w:t>:</w:t>
       </w:r>
     </w:p>
     <w:p>
       <w:pPr>
-        <w:pStyle w:val="a3"/>
-        <w:numPr>
-          <w:ilvl w:val="0"/>
-          <w:numId w:val="1"/>
-        </w:numPr>
         <w:jc w:val="both"/>
         <w:rPr>
           <w:rFonts w:ascii="Times New Roman" w:hAnsi="Times New Roman" w:cs="Times New Roman"/>
           <w:sz w:val="28"/>
           <w:szCs w:val="28"/>
-        </w:rPr>
-      </w:pPr>
-      <w:r>
-        <w:rPr>
-          <w:rFonts w:ascii="Times New Roman" w:hAnsi="Times New Roman" w:cs="Times New Roman"/>
-          <w:sz w:val="28"/>
-          <w:szCs w:val="28"/>
-        </w:rPr>
-        <w:t>Сгенерировано изображение с несколькими вариантами кругов на фоне.</w:t>
-      </w:r>
-    </w:p>
-    <w:p>
-      <w:pPr>
-        <w:pStyle w:val="a3"/>
-        <w:numPr>
-          <w:ilvl w:val="0"/>
-          <w:numId w:val="1"/>
-        </w:numPr>
-        <w:jc w:val="both"/>
-        <w:rPr>
-          <w:rFonts w:ascii="Times New Roman" w:hAnsi="Times New Roman" w:cs="Times New Roman"/>
-          <w:sz w:val="28"/>
-          <w:szCs w:val="28"/>
-        </w:rPr>
-      </w:pPr>
-      <w:r>
-        <w:rPr>
-          <w:rFonts w:ascii="Times New Roman" w:hAnsi="Times New Roman" w:cs="Times New Roman"/>
-          <w:sz w:val="28"/>
-          <w:szCs w:val="28"/>
-        </w:rPr>
-        <w:t>Применены линейные фильтры к изображению для выделения определенных характеристик.</w:t>
-      </w:r>
-    </w:p>
-    <w:p>
-      <w:pPr>
-        <w:pStyle w:val="a3"/>
-        <w:numPr>
-          <w:ilvl w:val="0"/>
-          <w:numId w:val="1"/>
-        </w:numPr>
-        <w:jc w:val="both"/>
-        <w:rPr>
-          <w:rFonts w:ascii="Times New Roman" w:hAnsi="Times New Roman" w:cs="Times New Roman"/>
-          <w:sz w:val="28"/>
-          <w:szCs w:val="28"/>
-        </w:rPr>
-      </w:pPr>
-      <w:r>
-        <w:rPr>
-          <w:rFonts w:ascii="Times New Roman" w:hAnsi="Times New Roman" w:cs="Times New Roman"/>
-          <w:sz w:val="28"/>
-          <w:szCs w:val="28"/>
-        </w:rPr>
-        <w:t>Создано RGB изображение для визуализации результатов фильтрации в цветовом пространстве RGB.</w:t>
-      </w:r>
-    </w:p>
-    <w:p>
-      <w:pPr>
-        <w:jc w:val="both"/>
-        <w:rPr>
-          <w:rFonts w:ascii="Times New Roman" w:hAnsi="Times New Roman" w:cs="Times New Roman"/>
-          <w:sz w:val="28"/>
-          <w:szCs w:val="28"/>
           <w:lang w:val="en-US"/>
         </w:rPr>
       </w:pPr>
@@ -173,10 +172,10 @@
           <w:noProof/>
         </w:rPr>
         <w:drawing>
-          <wp:inline distT="0" distB="0" distL="0" distR="0" wp14:anchorId="563F212A" wp14:editId="4F7599A4">
-            <wp:extent cx="5940425" cy="4584065"/>
-            <wp:effectExtent l="0" t="0" r="3175" b="6985"/>
-            <wp:docPr id="749972933" name="Рисунок 1"/>
+          <wp:inline distT="0" distB="0" distL="0" distR="0" wp14:anchorId="34A5C7AD" wp14:editId="3CA976C4">
+            <wp:extent cx="5940425" cy="2221230"/>
+            <wp:effectExtent l="0" t="0" r="3175" b="7620"/>
+            <wp:docPr id="658259247" name="Рисунок 1"/>
             <wp:cNvGraphicFramePr>
               <a:graphicFrameLocks xmlns:a="http://schemas.openxmlformats.org/drawingml/2006/main" noChangeAspect="1"/>
             </wp:cNvGraphicFramePr>
@@ -184,7 +183,7 @@
               <a:graphicData uri="http://schemas.openxmlformats.org/drawingml/2006/picture">
                 <pic:pic xmlns:pic="http://schemas.openxmlformats.org/drawingml/2006/picture">
                   <pic:nvPicPr>
-                    <pic:cNvPr id="749972933" name=""/>
+                    <pic:cNvPr id="658259247" name=""/>
                     <pic:cNvPicPr/>
                   </pic:nvPicPr>
                   <pic:blipFill>
@@ -196,7 +195,7 @@
                   <pic:spPr>
                     <a:xfrm>
                       <a:off x="0" y="0"/>
-                      <a:ext cx="5940425" cy="4584065"/>
+                      <a:ext cx="5940425" cy="2221230"/>
                     </a:xfrm>
                     <a:prstGeom prst="rect">
                       <a:avLst/>

</xml_diff>